<commit_message>
Chang proposal font to B Nazanin and font size to 12.
</commit_message>
<xml_diff>
--- a/Document/proposal/proposal.docx
+++ b/Document/proposal/proposal.docx
@@ -7,22 +7,22 @@
         <w:bidi/>
         <w:jc w:val="center"/>
         <w:rPr>
-          <w:rFonts w:cstheme="minorHAnsi"/>
+          <w:rFonts w:cs="B Nazanin"/>
           <w:b/>
           <w:bCs/>
-          <w:sz w:val="32"/>
-          <w:szCs w:val="32"/>
-          <w:rtl/>
-          <w:lang w:bidi="fa-IR"/>
-        </w:rPr>
-      </w:pPr>
-      <w:r>
-        <w:rPr>
-          <w:rFonts w:cstheme="minorHAnsi"/>
+          <w:sz w:val="24"/>
+          <w:szCs w:val="24"/>
+          <w:rtl/>
+          <w:lang w:bidi="fa-IR"/>
+        </w:rPr>
+      </w:pPr>
+      <w:r>
+        <w:rPr>
+          <w:rFonts w:cs="B Nazanin"/>
           <w:b/>
           <w:bCs/>
-          <w:sz w:val="32"/>
-          <w:szCs w:val="32"/>
+          <w:sz w:val="24"/>
+          <w:szCs w:val="24"/>
           <w:rtl/>
           <w:lang w:bidi="fa-IR"/>
         </w:rPr>
@@ -33,18 +33,18 @@
       <w:pPr>
         <w:bidi/>
         <w:rPr>
-          <w:rFonts w:cstheme="minorHAnsi"/>
-          <w:sz w:val="28"/>
-          <w:szCs w:val="28"/>
-          <w:rtl/>
-          <w:lang w:bidi="fa-IR"/>
-        </w:rPr>
-      </w:pPr>
-      <w:r>
-        <w:rPr>
-          <w:rFonts w:cstheme="minorHAnsi" w:hint="cs"/>
-          <w:sz w:val="28"/>
-          <w:szCs w:val="28"/>
+          <w:rFonts w:cs="B Nazanin"/>
+          <w:sz w:val="24"/>
+          <w:szCs w:val="24"/>
+          <w:rtl/>
+          <w:lang w:bidi="fa-IR"/>
+        </w:rPr>
+      </w:pPr>
+      <w:r>
+        <w:rPr>
+          <w:rFonts w:cs="B Nazanin" w:hint="cs"/>
+          <w:sz w:val="24"/>
+          <w:szCs w:val="24"/>
           <w:rtl/>
           <w:lang w:bidi="fa-IR"/>
         </w:rPr>
@@ -52,9 +52,9 @@
       </w:r>
       <w:r>
         <w:rPr>
-          <w:rFonts w:cstheme="minorHAnsi" w:hint="cs"/>
-          <w:sz w:val="28"/>
-          <w:szCs w:val="28"/>
+          <w:rFonts w:cs="B Nazanin" w:hint="cs"/>
+          <w:sz w:val="24"/>
+          <w:szCs w:val="24"/>
           <w:rtl/>
           <w:lang w:bidi="fa-IR"/>
         </w:rPr>
@@ -62,9 +62,9 @@
       </w:r>
       <w:r>
         <w:rPr>
-          <w:rFonts w:cstheme="minorHAnsi"/>
-          <w:sz w:val="28"/>
-          <w:szCs w:val="28"/>
+          <w:rFonts w:ascii="Times New Roman" w:hAnsi="Times New Roman" w:cs="Times New Roman" w:hint="cs"/>
+          <w:sz w:val="24"/>
+          <w:szCs w:val="24"/>
           <w:rtl/>
           <w:lang w:bidi="fa-IR"/>
         </w:rPr>
@@ -72,9 +72,9 @@
       </w:r>
       <w:r>
         <w:rPr>
-          <w:rFonts w:cstheme="minorHAnsi" w:hint="cs"/>
-          <w:sz w:val="28"/>
-          <w:szCs w:val="28"/>
+          <w:rFonts w:cs="B Nazanin" w:hint="cs"/>
+          <w:sz w:val="24"/>
+          <w:szCs w:val="24"/>
           <w:rtl/>
           <w:lang w:bidi="fa-IR"/>
         </w:rPr>
@@ -85,18 +85,18 @@
       <w:pPr>
         <w:bidi/>
         <w:rPr>
-          <w:rFonts w:cstheme="minorHAnsi"/>
-          <w:sz w:val="28"/>
-          <w:szCs w:val="28"/>
-          <w:rtl/>
-          <w:lang w:bidi="fa-IR"/>
-        </w:rPr>
-      </w:pPr>
-      <w:r>
-        <w:rPr>
-          <w:rFonts w:cstheme="minorHAnsi" w:hint="cs"/>
-          <w:sz w:val="28"/>
-          <w:szCs w:val="28"/>
+          <w:rFonts w:cs="B Nazanin"/>
+          <w:sz w:val="24"/>
+          <w:szCs w:val="24"/>
+          <w:rtl/>
+          <w:lang w:bidi="fa-IR"/>
+        </w:rPr>
+      </w:pPr>
+      <w:r>
+        <w:rPr>
+          <w:rFonts w:cs="B Nazanin" w:hint="cs"/>
+          <w:sz w:val="24"/>
+          <w:szCs w:val="24"/>
           <w:rtl/>
           <w:lang w:bidi="fa-IR"/>
         </w:rPr>
@@ -104,9 +104,9 @@
       </w:r>
       <w:r>
         <w:rPr>
-          <w:rFonts w:cstheme="minorHAnsi" w:hint="cs"/>
-          <w:sz w:val="28"/>
-          <w:szCs w:val="28"/>
+          <w:rFonts w:cs="B Nazanin" w:hint="cs"/>
+          <w:sz w:val="24"/>
+          <w:szCs w:val="24"/>
           <w:rtl/>
           <w:lang w:bidi="fa-IR"/>
         </w:rPr>
@@ -114,9 +114,9 @@
       </w:r>
       <w:r>
         <w:rPr>
-          <w:rFonts w:cstheme="minorHAnsi" w:hint="cs"/>
-          <w:sz w:val="28"/>
-          <w:szCs w:val="28"/>
+          <w:rFonts w:cs="B Nazanin" w:hint="cs"/>
+          <w:sz w:val="24"/>
+          <w:szCs w:val="24"/>
           <w:rtl/>
           <w:lang w:bidi="fa-IR"/>
         </w:rPr>
@@ -132,22 +132,24 @@
         </w:numPr>
         <w:bidi/>
         <w:rPr>
-          <w:rFonts w:cstheme="minorHAnsi"/>
-          <w:sz w:val="28"/>
-          <w:szCs w:val="28"/>
-          <w:lang w:bidi="fa-IR"/>
-        </w:rPr>
-      </w:pPr>
-      <w:r>
-        <w:rPr>
-          <w:rFonts w:cstheme="minorHAnsi" w:hint="cs"/>
-          <w:sz w:val="28"/>
-          <w:szCs w:val="28"/>
+          <w:rFonts w:cs="B Nazanin"/>
+          <w:sz w:val="24"/>
+          <w:szCs w:val="24"/>
+          <w:lang w:bidi="fa-IR"/>
+        </w:rPr>
+      </w:pPr>
+      <w:r>
+        <w:rPr>
+          <w:rFonts w:cs="B Nazanin" w:hint="cs"/>
+          <w:sz w:val="24"/>
+          <w:szCs w:val="24"/>
           <w:rtl/>
           <w:lang w:bidi="fa-IR"/>
         </w:rPr>
         <w:t>یاشار ظروفچی</w:t>
       </w:r>
+      <w:bookmarkStart w:id="0" w:name="_GoBack"/>
+      <w:bookmarkEnd w:id="0"/>
     </w:p>
     <w:p>
       <w:pPr>
@@ -158,17 +160,17 @@
         </w:numPr>
         <w:bidi/>
         <w:rPr>
-          <w:rFonts w:cstheme="minorHAnsi"/>
-          <w:sz w:val="28"/>
-          <w:szCs w:val="28"/>
-          <w:lang w:bidi="fa-IR"/>
-        </w:rPr>
-      </w:pPr>
-      <w:r>
-        <w:rPr>
-          <w:rFonts w:cstheme="minorHAnsi" w:hint="cs"/>
-          <w:sz w:val="28"/>
-          <w:szCs w:val="28"/>
+          <w:rFonts w:cs="B Nazanin"/>
+          <w:sz w:val="24"/>
+          <w:szCs w:val="24"/>
+          <w:lang w:bidi="fa-IR"/>
+        </w:rPr>
+      </w:pPr>
+      <w:r>
+        <w:rPr>
+          <w:rFonts w:cs="B Nazanin" w:hint="cs"/>
+          <w:sz w:val="24"/>
+          <w:szCs w:val="24"/>
           <w:rtl/>
           <w:lang w:bidi="fa-IR"/>
         </w:rPr>
@@ -184,17 +186,17 @@
         </w:numPr>
         <w:bidi/>
         <w:rPr>
-          <w:rFonts w:cstheme="minorHAnsi"/>
-          <w:sz w:val="28"/>
-          <w:szCs w:val="28"/>
-          <w:lang w:bidi="fa-IR"/>
-        </w:rPr>
-      </w:pPr>
-      <w:r>
-        <w:rPr>
-          <w:rFonts w:cstheme="minorHAnsi" w:hint="cs"/>
-          <w:sz w:val="28"/>
-          <w:szCs w:val="28"/>
+          <w:rFonts w:cs="B Nazanin"/>
+          <w:sz w:val="24"/>
+          <w:szCs w:val="24"/>
+          <w:lang w:bidi="fa-IR"/>
+        </w:rPr>
+      </w:pPr>
+      <w:r>
+        <w:rPr>
+          <w:rFonts w:cs="B Nazanin" w:hint="cs"/>
+          <w:sz w:val="24"/>
+          <w:szCs w:val="24"/>
           <w:rtl/>
           <w:lang w:bidi="fa-IR"/>
         </w:rPr>
@@ -208,32 +210,32 @@
         </w:pBdr>
         <w:bidi/>
         <w:rPr>
-          <w:rFonts w:cstheme="minorHAnsi"/>
-          <w:sz w:val="28"/>
-          <w:szCs w:val="28"/>
-          <w:rtl/>
-          <w:lang w:bidi="fa-IR"/>
-        </w:rPr>
-      </w:pPr>
-    </w:p>
-    <w:p>
-      <w:pPr>
-        <w:bidi/>
-        <w:rPr>
-          <w:rFonts w:cstheme="minorHAnsi"/>
-          <w:sz w:val="32"/>
-          <w:szCs w:val="32"/>
-          <w:rtl/>
-          <w:lang w:bidi="fa-IR"/>
-        </w:rPr>
-      </w:pPr>
-      <w:r>
-        <w:rPr>
-          <w:rFonts w:cstheme="minorHAnsi" w:hint="cs"/>
+          <w:rFonts w:cs="B Nazanin"/>
+          <w:sz w:val="24"/>
+          <w:szCs w:val="24"/>
+          <w:rtl/>
+          <w:lang w:bidi="fa-IR"/>
+        </w:rPr>
+      </w:pPr>
+    </w:p>
+    <w:p>
+      <w:pPr>
+        <w:bidi/>
+        <w:rPr>
+          <w:rFonts w:cs="B Nazanin"/>
+          <w:sz w:val="24"/>
+          <w:szCs w:val="24"/>
+          <w:rtl/>
+          <w:lang w:bidi="fa-IR"/>
+        </w:rPr>
+      </w:pPr>
+      <w:r>
+        <w:rPr>
+          <w:rFonts w:cs="B Nazanin" w:hint="cs"/>
           <w:b/>
           <w:bCs/>
-          <w:sz w:val="32"/>
-          <w:szCs w:val="32"/>
+          <w:sz w:val="24"/>
+          <w:szCs w:val="24"/>
           <w:rtl/>
           <w:lang w:bidi="fa-IR"/>
         </w:rPr>
@@ -249,17 +251,17 @@
         </w:numPr>
         <w:bidi/>
         <w:rPr>
-          <w:rFonts w:cstheme="minorHAnsi"/>
-          <w:sz w:val="28"/>
-          <w:szCs w:val="28"/>
-          <w:lang w:bidi="fa-IR"/>
-        </w:rPr>
-      </w:pPr>
-      <w:r>
-        <w:rPr>
-          <w:rFonts w:cstheme="minorHAnsi" w:hint="cs"/>
-          <w:sz w:val="28"/>
-          <w:szCs w:val="28"/>
+          <w:rFonts w:cs="B Nazanin"/>
+          <w:sz w:val="24"/>
+          <w:szCs w:val="24"/>
+          <w:lang w:bidi="fa-IR"/>
+        </w:rPr>
+      </w:pPr>
+      <w:r>
+        <w:rPr>
+          <w:rFonts w:cs="B Nazanin" w:hint="cs"/>
+          <w:sz w:val="24"/>
+          <w:szCs w:val="24"/>
           <w:rtl/>
           <w:lang w:bidi="fa-IR"/>
         </w:rPr>
@@ -275,17 +277,17 @@
         </w:numPr>
         <w:bidi/>
         <w:rPr>
-          <w:rFonts w:cstheme="minorHAnsi"/>
-          <w:sz w:val="28"/>
-          <w:szCs w:val="28"/>
-          <w:lang w:bidi="fa-IR"/>
-        </w:rPr>
-      </w:pPr>
-      <w:r>
-        <w:rPr>
-          <w:rFonts w:cstheme="minorHAnsi" w:hint="cs"/>
-          <w:sz w:val="28"/>
-          <w:szCs w:val="28"/>
+          <w:rFonts w:cs="B Nazanin"/>
+          <w:sz w:val="24"/>
+          <w:szCs w:val="24"/>
+          <w:lang w:bidi="fa-IR"/>
+        </w:rPr>
+      </w:pPr>
+      <w:r>
+        <w:rPr>
+          <w:rFonts w:cs="B Nazanin" w:hint="cs"/>
+          <w:sz w:val="24"/>
+          <w:szCs w:val="24"/>
           <w:rtl/>
           <w:lang w:bidi="fa-IR"/>
         </w:rPr>
@@ -293,18 +295,18 @@
       </w:r>
       <w:r>
         <w:rPr>
-          <w:rFonts w:cstheme="minorHAnsi"/>
-          <w:sz w:val="28"/>
-          <w:szCs w:val="28"/>
+          <w:rFonts w:cs="B Nazanin"/>
+          <w:sz w:val="24"/>
+          <w:szCs w:val="24"/>
           <w:lang w:bidi="fa-IR"/>
         </w:rPr>
         <w:t>GPS</w:t>
       </w:r>
       <w:r>
         <w:rPr>
-          <w:rFonts w:cstheme="minorHAnsi" w:hint="cs"/>
-          <w:sz w:val="28"/>
-          <w:szCs w:val="28"/>
+          <w:rFonts w:cs="B Nazanin" w:hint="cs"/>
+          <w:sz w:val="24"/>
+          <w:szCs w:val="24"/>
           <w:rtl/>
           <w:lang w:bidi="fa-IR"/>
         </w:rPr>
@@ -312,9 +314,9 @@
       </w:r>
       <w:r>
         <w:rPr>
-          <w:rFonts w:cstheme="minorHAnsi" w:hint="cs"/>
-          <w:sz w:val="28"/>
-          <w:szCs w:val="28"/>
+          <w:rFonts w:cs="B Nazanin" w:hint="cs"/>
+          <w:sz w:val="24"/>
+          <w:szCs w:val="24"/>
           <w:rtl/>
           <w:lang w:bidi="fa-IR"/>
         </w:rPr>
@@ -330,17 +332,17 @@
         </w:numPr>
         <w:bidi/>
         <w:rPr>
-          <w:rFonts w:cstheme="minorHAnsi"/>
-          <w:sz w:val="28"/>
-          <w:szCs w:val="28"/>
-          <w:lang w:bidi="fa-IR"/>
-        </w:rPr>
-      </w:pPr>
-      <w:r>
-        <w:rPr>
-          <w:rFonts w:cstheme="minorHAnsi" w:hint="cs"/>
-          <w:sz w:val="28"/>
-          <w:szCs w:val="28"/>
+          <w:rFonts w:cs="B Nazanin"/>
+          <w:sz w:val="24"/>
+          <w:szCs w:val="24"/>
+          <w:lang w:bidi="fa-IR"/>
+        </w:rPr>
+      </w:pPr>
+      <w:r>
+        <w:rPr>
+          <w:rFonts w:cs="B Nazanin" w:hint="cs"/>
+          <w:sz w:val="24"/>
+          <w:szCs w:val="24"/>
           <w:rtl/>
           <w:lang w:bidi="fa-IR"/>
         </w:rPr>
@@ -356,18 +358,18 @@
         </w:numPr>
         <w:bidi/>
         <w:rPr>
-          <w:rFonts w:cstheme="minorHAnsi"/>
-          <w:sz w:val="28"/>
-          <w:szCs w:val="28"/>
-          <w:rtl/>
-          <w:lang w:bidi="fa-IR"/>
-        </w:rPr>
-      </w:pPr>
-      <w:r>
-        <w:rPr>
-          <w:rFonts w:cstheme="minorHAnsi" w:hint="cs"/>
-          <w:sz w:val="28"/>
-          <w:szCs w:val="28"/>
+          <w:rFonts w:cs="B Nazanin"/>
+          <w:sz w:val="24"/>
+          <w:szCs w:val="24"/>
+          <w:rtl/>
+          <w:lang w:bidi="fa-IR"/>
+        </w:rPr>
+      </w:pPr>
+      <w:r>
+        <w:rPr>
+          <w:rFonts w:cs="B Nazanin" w:hint="cs"/>
+          <w:sz w:val="24"/>
+          <w:szCs w:val="24"/>
           <w:rtl/>
           <w:lang w:bidi="fa-IR"/>
         </w:rPr>
@@ -378,32 +380,32 @@
       <w:pPr>
         <w:bidi/>
         <w:rPr>
-          <w:rFonts w:cstheme="minorHAnsi"/>
-          <w:sz w:val="28"/>
-          <w:szCs w:val="28"/>
-          <w:rtl/>
-          <w:lang w:bidi="fa-IR"/>
-        </w:rPr>
-      </w:pPr>
-    </w:p>
-    <w:p>
-      <w:pPr>
-        <w:bidi/>
-        <w:rPr>
-          <w:rFonts w:cstheme="minorHAnsi"/>
-          <w:sz w:val="32"/>
-          <w:szCs w:val="32"/>
-          <w:rtl/>
-          <w:lang w:bidi="fa-IR"/>
-        </w:rPr>
-      </w:pPr>
-      <w:r>
-        <w:rPr>
-          <w:rFonts w:cstheme="minorHAnsi" w:hint="cs"/>
+          <w:rFonts w:cs="B Nazanin"/>
+          <w:sz w:val="24"/>
+          <w:szCs w:val="24"/>
+          <w:rtl/>
+          <w:lang w:bidi="fa-IR"/>
+        </w:rPr>
+      </w:pPr>
+    </w:p>
+    <w:p>
+      <w:pPr>
+        <w:bidi/>
+        <w:rPr>
+          <w:rFonts w:cs="B Nazanin"/>
+          <w:sz w:val="24"/>
+          <w:szCs w:val="24"/>
+          <w:rtl/>
+          <w:lang w:bidi="fa-IR"/>
+        </w:rPr>
+      </w:pPr>
+      <w:r>
+        <w:rPr>
+          <w:rFonts w:cs="B Nazanin" w:hint="cs"/>
           <w:b/>
           <w:bCs/>
-          <w:sz w:val="32"/>
-          <w:szCs w:val="32"/>
+          <w:sz w:val="24"/>
+          <w:szCs w:val="24"/>
           <w:rtl/>
           <w:lang w:bidi="fa-IR"/>
         </w:rPr>
@@ -419,17 +421,17 @@
         </w:numPr>
         <w:bidi/>
         <w:rPr>
-          <w:rFonts w:cstheme="minorHAnsi"/>
-          <w:sz w:val="28"/>
-          <w:szCs w:val="28"/>
-          <w:lang w:bidi="fa-IR"/>
-        </w:rPr>
-      </w:pPr>
-      <w:r>
-        <w:rPr>
-          <w:rFonts w:cstheme="minorHAnsi" w:hint="cs"/>
-          <w:sz w:val="28"/>
-          <w:szCs w:val="28"/>
+          <w:rFonts w:cs="B Nazanin"/>
+          <w:sz w:val="24"/>
+          <w:szCs w:val="24"/>
+          <w:lang w:bidi="fa-IR"/>
+        </w:rPr>
+      </w:pPr>
+      <w:r>
+        <w:rPr>
+          <w:rFonts w:cs="B Nazanin" w:hint="cs"/>
+          <w:sz w:val="24"/>
+          <w:szCs w:val="24"/>
           <w:rtl/>
           <w:lang w:bidi="fa-IR"/>
         </w:rPr>
@@ -437,9 +439,9 @@
       </w:r>
       <w:r>
         <w:rPr>
-          <w:rFonts w:cstheme="minorHAnsi" w:hint="cs"/>
-          <w:sz w:val="28"/>
-          <w:szCs w:val="28"/>
+          <w:rFonts w:cs="B Nazanin" w:hint="cs"/>
+          <w:sz w:val="24"/>
+          <w:szCs w:val="24"/>
           <w:rtl/>
           <w:lang w:bidi="fa-IR"/>
         </w:rPr>
@@ -447,9 +449,9 @@
       </w:r>
       <w:r>
         <w:rPr>
-          <w:rFonts w:cstheme="minorHAnsi" w:hint="cs"/>
-          <w:sz w:val="28"/>
-          <w:szCs w:val="28"/>
+          <w:rFonts w:cs="B Nazanin" w:hint="cs"/>
+          <w:sz w:val="24"/>
+          <w:szCs w:val="24"/>
           <w:rtl/>
           <w:lang w:bidi="fa-IR"/>
         </w:rPr>
@@ -457,9 +459,9 @@
       </w:r>
       <w:r>
         <w:rPr>
-          <w:rFonts w:cstheme="minorHAnsi" w:hint="cs"/>
-          <w:sz w:val="28"/>
-          <w:szCs w:val="28"/>
+          <w:rFonts w:cs="B Nazanin" w:hint="cs"/>
+          <w:sz w:val="24"/>
+          <w:szCs w:val="24"/>
           <w:rtl/>
           <w:lang w:bidi="fa-IR"/>
         </w:rPr>
@@ -467,9 +469,9 @@
       </w:r>
       <w:r>
         <w:rPr>
-          <w:rFonts w:cstheme="minorHAnsi" w:hint="cs"/>
-          <w:sz w:val="28"/>
-          <w:szCs w:val="28"/>
+          <w:rFonts w:cs="B Nazanin" w:hint="cs"/>
+          <w:sz w:val="24"/>
+          <w:szCs w:val="24"/>
           <w:rtl/>
           <w:lang w:bidi="fa-IR"/>
         </w:rPr>
@@ -477,9 +479,9 @@
       </w:r>
       <w:r>
         <w:rPr>
-          <w:rFonts w:cstheme="minorHAnsi" w:hint="cs"/>
-          <w:sz w:val="28"/>
-          <w:szCs w:val="28"/>
+          <w:rFonts w:cs="B Nazanin" w:hint="cs"/>
+          <w:sz w:val="24"/>
+          <w:szCs w:val="24"/>
           <w:rtl/>
           <w:lang w:bidi="fa-IR"/>
         </w:rPr>
@@ -495,17 +497,17 @@
         </w:numPr>
         <w:bidi/>
         <w:rPr>
-          <w:rFonts w:cstheme="minorHAnsi"/>
-          <w:sz w:val="28"/>
-          <w:szCs w:val="28"/>
-          <w:lang w:bidi="fa-IR"/>
-        </w:rPr>
-      </w:pPr>
-      <w:r>
-        <w:rPr>
-          <w:rFonts w:cstheme="minorHAnsi" w:hint="cs"/>
-          <w:sz w:val="28"/>
-          <w:szCs w:val="28"/>
+          <w:rFonts w:cs="B Nazanin"/>
+          <w:sz w:val="24"/>
+          <w:szCs w:val="24"/>
+          <w:lang w:bidi="fa-IR"/>
+        </w:rPr>
+      </w:pPr>
+      <w:r>
+        <w:rPr>
+          <w:rFonts w:cs="B Nazanin" w:hint="cs"/>
+          <w:sz w:val="24"/>
+          <w:szCs w:val="24"/>
           <w:rtl/>
           <w:lang w:bidi="fa-IR"/>
         </w:rPr>
@@ -513,18 +515,18 @@
       </w:r>
       <w:r>
         <w:rPr>
-          <w:rFonts w:cstheme="minorHAnsi"/>
-          <w:sz w:val="28"/>
-          <w:szCs w:val="28"/>
+          <w:rFonts w:cs="B Nazanin"/>
+          <w:sz w:val="24"/>
+          <w:szCs w:val="24"/>
           <w:lang w:bidi="fa-IR"/>
         </w:rPr>
         <w:t>GPS</w:t>
       </w:r>
       <w:r>
         <w:rPr>
-          <w:rFonts w:cstheme="minorHAnsi" w:hint="cs"/>
-          <w:sz w:val="28"/>
-          <w:szCs w:val="28"/>
+          <w:rFonts w:cs="B Nazanin" w:hint="cs"/>
+          <w:sz w:val="24"/>
+          <w:szCs w:val="24"/>
           <w:rtl/>
           <w:lang w:bidi="fa-IR"/>
         </w:rPr>
@@ -532,9 +534,9 @@
       </w:r>
       <w:r>
         <w:rPr>
-          <w:rFonts w:cstheme="minorHAnsi" w:hint="cs"/>
-          <w:sz w:val="28"/>
-          <w:szCs w:val="28"/>
+          <w:rFonts w:cs="B Nazanin" w:hint="cs"/>
+          <w:sz w:val="24"/>
+          <w:szCs w:val="24"/>
           <w:rtl/>
           <w:lang w:bidi="fa-IR"/>
         </w:rPr>
@@ -542,9 +544,9 @@
       </w:r>
       <w:r>
         <w:rPr>
-          <w:rFonts w:cstheme="minorHAnsi" w:hint="cs"/>
-          <w:sz w:val="28"/>
-          <w:szCs w:val="28"/>
+          <w:rFonts w:cs="B Nazanin" w:hint="cs"/>
+          <w:sz w:val="24"/>
+          <w:szCs w:val="24"/>
           <w:rtl/>
           <w:lang w:bidi="fa-IR"/>
         </w:rPr>
@@ -552,9 +554,9 @@
       </w:r>
       <w:r>
         <w:rPr>
-          <w:rFonts w:cstheme="minorHAnsi" w:hint="cs"/>
-          <w:sz w:val="28"/>
-          <w:szCs w:val="28"/>
+          <w:rFonts w:cs="B Nazanin" w:hint="cs"/>
+          <w:sz w:val="24"/>
+          <w:szCs w:val="24"/>
           <w:rtl/>
           <w:lang w:bidi="fa-IR"/>
         </w:rPr>
@@ -562,9 +564,9 @@
       </w:r>
       <w:r>
         <w:rPr>
-          <w:rFonts w:cstheme="minorHAnsi" w:hint="cs"/>
-          <w:sz w:val="28"/>
-          <w:szCs w:val="28"/>
+          <w:rFonts w:cs="B Nazanin" w:hint="cs"/>
+          <w:sz w:val="24"/>
+          <w:szCs w:val="24"/>
           <w:rtl/>
           <w:lang w:bidi="fa-IR"/>
         </w:rPr>
@@ -572,9 +574,9 @@
       </w:r>
       <w:r>
         <w:rPr>
-          <w:rFonts w:cstheme="minorHAnsi" w:hint="cs"/>
-          <w:sz w:val="28"/>
-          <w:szCs w:val="28"/>
+          <w:rFonts w:cs="B Nazanin" w:hint="cs"/>
+          <w:sz w:val="24"/>
+          <w:szCs w:val="24"/>
           <w:rtl/>
           <w:lang w:bidi="fa-IR"/>
         </w:rPr>
@@ -590,18 +592,18 @@
         </w:numPr>
         <w:bidi/>
         <w:rPr>
-          <w:rFonts w:cstheme="minorHAnsi"/>
-          <w:sz w:val="28"/>
-          <w:szCs w:val="28"/>
-          <w:rtl/>
-          <w:lang w:bidi="fa-IR"/>
-        </w:rPr>
-      </w:pPr>
-      <w:r>
-        <w:rPr>
-          <w:rFonts w:cstheme="minorHAnsi" w:hint="cs"/>
-          <w:sz w:val="28"/>
-          <w:szCs w:val="28"/>
+          <w:rFonts w:cs="B Nazanin"/>
+          <w:sz w:val="24"/>
+          <w:szCs w:val="24"/>
+          <w:rtl/>
+          <w:lang w:bidi="fa-IR"/>
+        </w:rPr>
+      </w:pPr>
+      <w:r>
+        <w:rPr>
+          <w:rFonts w:cs="B Nazanin" w:hint="cs"/>
+          <w:sz w:val="24"/>
+          <w:szCs w:val="24"/>
           <w:rtl/>
           <w:lang w:bidi="fa-IR"/>
         </w:rPr>
@@ -609,9 +611,9 @@
       </w:r>
       <w:r>
         <w:rPr>
-          <w:rFonts w:cstheme="minorHAnsi" w:hint="cs"/>
-          <w:sz w:val="28"/>
-          <w:szCs w:val="28"/>
+          <w:rFonts w:cs="B Nazanin" w:hint="cs"/>
+          <w:sz w:val="24"/>
+          <w:szCs w:val="24"/>
           <w:rtl/>
           <w:lang w:bidi="fa-IR"/>
         </w:rPr>
@@ -619,9 +621,9 @@
       </w:r>
       <w:r>
         <w:rPr>
-          <w:rFonts w:cstheme="minorHAnsi" w:hint="cs"/>
-          <w:sz w:val="28"/>
-          <w:szCs w:val="28"/>
+          <w:rFonts w:cs="B Nazanin" w:hint="cs"/>
+          <w:sz w:val="24"/>
+          <w:szCs w:val="24"/>
           <w:rtl/>
           <w:lang w:bidi="fa-IR"/>
         </w:rPr>
@@ -629,9 +631,9 @@
       </w:r>
       <w:r>
         <w:rPr>
-          <w:rFonts w:cstheme="minorHAnsi" w:hint="cs"/>
-          <w:sz w:val="28"/>
-          <w:szCs w:val="28"/>
+          <w:rFonts w:cs="B Nazanin" w:hint="cs"/>
+          <w:sz w:val="24"/>
+          <w:szCs w:val="24"/>
           <w:rtl/>
           <w:lang w:bidi="fa-IR"/>
         </w:rPr>
@@ -639,9 +641,9 @@
       </w:r>
       <w:r>
         <w:rPr>
-          <w:rFonts w:cstheme="minorHAnsi" w:hint="cs"/>
-          <w:sz w:val="28"/>
-          <w:szCs w:val="28"/>
+          <w:rFonts w:cs="B Nazanin" w:hint="cs"/>
+          <w:sz w:val="24"/>
+          <w:szCs w:val="24"/>
           <w:rtl/>
           <w:lang w:bidi="fa-IR"/>
         </w:rPr>
@@ -652,32 +654,32 @@
       <w:pPr>
         <w:bidi/>
         <w:rPr>
-          <w:rFonts w:cstheme="minorHAnsi"/>
-          <w:sz w:val="28"/>
-          <w:szCs w:val="28"/>
-          <w:rtl/>
-          <w:lang w:bidi="fa-IR"/>
-        </w:rPr>
-      </w:pPr>
-    </w:p>
-    <w:p>
-      <w:pPr>
-        <w:bidi/>
-        <w:rPr>
-          <w:rFonts w:cstheme="minorHAnsi"/>
-          <w:sz w:val="32"/>
-          <w:szCs w:val="32"/>
-          <w:rtl/>
-          <w:lang w:bidi="fa-IR"/>
-        </w:rPr>
-      </w:pPr>
-      <w:r>
-        <w:rPr>
-          <w:rFonts w:cstheme="minorHAnsi" w:hint="cs"/>
+          <w:rFonts w:cs="B Nazanin"/>
+          <w:sz w:val="24"/>
+          <w:szCs w:val="24"/>
+          <w:rtl/>
+          <w:lang w:bidi="fa-IR"/>
+        </w:rPr>
+      </w:pPr>
+    </w:p>
+    <w:p>
+      <w:pPr>
+        <w:bidi/>
+        <w:rPr>
+          <w:rFonts w:cs="B Nazanin"/>
+          <w:sz w:val="24"/>
+          <w:szCs w:val="24"/>
+          <w:rtl/>
+          <w:lang w:bidi="fa-IR"/>
+        </w:rPr>
+      </w:pPr>
+      <w:r>
+        <w:rPr>
+          <w:rFonts w:cs="B Nazanin" w:hint="cs"/>
           <w:b/>
           <w:bCs/>
-          <w:sz w:val="32"/>
-          <w:szCs w:val="32"/>
+          <w:sz w:val="24"/>
+          <w:szCs w:val="24"/>
           <w:rtl/>
           <w:lang w:bidi="fa-IR"/>
         </w:rPr>
@@ -688,18 +690,18 @@
       <w:pPr>
         <w:bidi/>
         <w:rPr>
-          <w:rFonts w:cstheme="minorHAnsi"/>
-          <w:sz w:val="28"/>
-          <w:szCs w:val="28"/>
-          <w:rtl/>
-          <w:lang w:bidi="fa-IR"/>
-        </w:rPr>
-      </w:pPr>
-      <w:r>
-        <w:rPr>
-          <w:rFonts w:cstheme="minorHAnsi" w:hint="cs"/>
-          <w:sz w:val="28"/>
-          <w:szCs w:val="28"/>
+          <w:rFonts w:cs="B Nazanin"/>
+          <w:sz w:val="24"/>
+          <w:szCs w:val="24"/>
+          <w:rtl/>
+          <w:lang w:bidi="fa-IR"/>
+        </w:rPr>
+      </w:pPr>
+      <w:r>
+        <w:rPr>
+          <w:rFonts w:cs="B Nazanin" w:hint="cs"/>
+          <w:sz w:val="24"/>
+          <w:szCs w:val="24"/>
           <w:rtl/>
           <w:lang w:bidi="fa-IR"/>
         </w:rPr>
@@ -715,17 +717,17 @@
         </w:numPr>
         <w:bidi/>
         <w:rPr>
-          <w:rFonts w:cstheme="minorHAnsi"/>
-          <w:sz w:val="28"/>
-          <w:szCs w:val="28"/>
-          <w:lang w:bidi="fa-IR"/>
-        </w:rPr>
-      </w:pPr>
-      <w:r>
-        <w:rPr>
-          <w:rFonts w:cstheme="minorHAnsi" w:hint="cs"/>
-          <w:sz w:val="28"/>
-          <w:szCs w:val="28"/>
+          <w:rFonts w:cs="B Nazanin"/>
+          <w:sz w:val="24"/>
+          <w:szCs w:val="24"/>
+          <w:lang w:bidi="fa-IR"/>
+        </w:rPr>
+      </w:pPr>
+      <w:r>
+        <w:rPr>
+          <w:rFonts w:cs="B Nazanin" w:hint="cs"/>
+          <w:sz w:val="24"/>
+          <w:szCs w:val="24"/>
           <w:rtl/>
           <w:lang w:bidi="fa-IR"/>
         </w:rPr>
@@ -741,17 +743,17 @@
         </w:numPr>
         <w:bidi/>
         <w:rPr>
-          <w:rFonts w:cstheme="minorHAnsi"/>
-          <w:sz w:val="28"/>
-          <w:szCs w:val="28"/>
-          <w:lang w:bidi="fa-IR"/>
-        </w:rPr>
-      </w:pPr>
-      <w:r>
-        <w:rPr>
-          <w:rFonts w:cstheme="minorHAnsi" w:hint="cs"/>
-          <w:sz w:val="28"/>
-          <w:szCs w:val="28"/>
+          <w:rFonts w:cs="B Nazanin"/>
+          <w:sz w:val="24"/>
+          <w:szCs w:val="24"/>
+          <w:lang w:bidi="fa-IR"/>
+        </w:rPr>
+      </w:pPr>
+      <w:r>
+        <w:rPr>
+          <w:rFonts w:cs="B Nazanin" w:hint="cs"/>
+          <w:sz w:val="24"/>
+          <w:szCs w:val="24"/>
           <w:rtl/>
           <w:lang w:bidi="fa-IR"/>
         </w:rPr>
@@ -767,28 +769,27 @@
         </w:numPr>
         <w:bidi/>
         <w:rPr>
-          <w:rFonts w:cstheme="minorHAnsi"/>
-          <w:sz w:val="28"/>
-          <w:szCs w:val="28"/>
-          <w:lang w:bidi="fa-IR"/>
-        </w:rPr>
-      </w:pPr>
-      <w:r>
-        <w:rPr>
-          <w:rFonts w:cstheme="minorHAnsi" w:hint="cs"/>
-          <w:sz w:val="28"/>
-          <w:szCs w:val="28"/>
-          <w:rtl/>
-          <w:lang w:bidi="fa-IR"/>
-        </w:rPr>
-        <w:lastRenderedPageBreak/>
+          <w:rFonts w:cs="B Nazanin"/>
+          <w:sz w:val="24"/>
+          <w:szCs w:val="24"/>
+          <w:lang w:bidi="fa-IR"/>
+        </w:rPr>
+      </w:pPr>
+      <w:r>
+        <w:rPr>
+          <w:rFonts w:cs="B Nazanin" w:hint="cs"/>
+          <w:sz w:val="24"/>
+          <w:szCs w:val="24"/>
+          <w:rtl/>
+          <w:lang w:bidi="fa-IR"/>
+        </w:rPr>
         <w:t xml:space="preserve">ماژول </w:t>
       </w:r>
       <w:r>
         <w:rPr>
-          <w:rFonts w:cstheme="minorHAnsi"/>
-          <w:sz w:val="28"/>
-          <w:szCs w:val="28"/>
+          <w:rFonts w:cs="B Nazanin"/>
+          <w:sz w:val="24"/>
+          <w:szCs w:val="24"/>
           <w:lang w:bidi="fa-IR"/>
         </w:rPr>
         <w:t>GPS</w:t>
@@ -803,17 +804,17 @@
         </w:numPr>
         <w:bidi/>
         <w:rPr>
-          <w:rFonts w:cstheme="minorHAnsi"/>
-          <w:sz w:val="28"/>
-          <w:szCs w:val="28"/>
-          <w:lang w:bidi="fa-IR"/>
-        </w:rPr>
-      </w:pPr>
-      <w:r>
-        <w:rPr>
-          <w:rFonts w:cstheme="minorHAnsi" w:hint="cs"/>
-          <w:sz w:val="28"/>
-          <w:szCs w:val="28"/>
+          <w:rFonts w:cs="B Nazanin"/>
+          <w:sz w:val="24"/>
+          <w:szCs w:val="24"/>
+          <w:lang w:bidi="fa-IR"/>
+        </w:rPr>
+      </w:pPr>
+      <w:r>
+        <w:rPr>
+          <w:rFonts w:cs="B Nazanin" w:hint="cs"/>
+          <w:sz w:val="24"/>
+          <w:szCs w:val="24"/>
           <w:rtl/>
           <w:lang w:bidi="fa-IR"/>
         </w:rPr>
@@ -824,21 +825,22 @@
       <w:pPr>
         <w:bidi/>
         <w:rPr>
-          <w:rFonts w:cstheme="minorHAnsi"/>
-          <w:sz w:val="28"/>
-          <w:szCs w:val="28"/>
-          <w:rtl/>
-          <w:lang w:bidi="fa-IR"/>
-        </w:rPr>
-      </w:pPr>
-      <w:r>
-        <w:rPr>
-          <w:rFonts w:cstheme="minorHAnsi" w:hint="cs"/>
-          <w:sz w:val="28"/>
-          <w:szCs w:val="28"/>
-          <w:rtl/>
-          <w:lang w:bidi="fa-IR"/>
-        </w:rPr>
+          <w:rFonts w:cs="B Nazanin"/>
+          <w:sz w:val="24"/>
+          <w:szCs w:val="24"/>
+          <w:rtl/>
+          <w:lang w:bidi="fa-IR"/>
+        </w:rPr>
+      </w:pPr>
+      <w:r>
+        <w:rPr>
+          <w:rFonts w:cs="B Nazanin" w:hint="cs"/>
+          <w:sz w:val="24"/>
+          <w:szCs w:val="24"/>
+          <w:rtl/>
+          <w:lang w:bidi="fa-IR"/>
+        </w:rPr>
+        <w:lastRenderedPageBreak/>
         <w:t>تکنولوژی های نرم افزاری:</w:t>
       </w:r>
     </w:p>
@@ -851,17 +853,17 @@
         </w:numPr>
         <w:bidi/>
         <w:rPr>
-          <w:rFonts w:cstheme="minorHAnsi"/>
-          <w:sz w:val="28"/>
-          <w:szCs w:val="28"/>
-          <w:lang w:bidi="fa-IR"/>
-        </w:rPr>
-      </w:pPr>
-      <w:r>
-        <w:rPr>
-          <w:rFonts w:cstheme="minorHAnsi" w:hint="cs"/>
-          <w:sz w:val="28"/>
-          <w:szCs w:val="28"/>
+          <w:rFonts w:cs="B Nazanin"/>
+          <w:sz w:val="24"/>
+          <w:szCs w:val="24"/>
+          <w:lang w:bidi="fa-IR"/>
+        </w:rPr>
+      </w:pPr>
+      <w:r>
+        <w:rPr>
+          <w:rFonts w:cs="B Nazanin" w:hint="cs"/>
+          <w:sz w:val="24"/>
+          <w:szCs w:val="24"/>
           <w:rtl/>
           <w:lang w:bidi="fa-IR"/>
         </w:rPr>
@@ -869,9 +871,9 @@
       </w:r>
       <w:r>
         <w:rPr>
-          <w:rFonts w:cstheme="minorHAnsi" w:hint="cs"/>
-          <w:sz w:val="28"/>
-          <w:szCs w:val="28"/>
+          <w:rFonts w:cs="B Nazanin" w:hint="cs"/>
+          <w:sz w:val="24"/>
+          <w:szCs w:val="24"/>
           <w:rtl/>
           <w:lang w:bidi="fa-IR"/>
         </w:rPr>
@@ -879,18 +881,18 @@
       </w:r>
       <w:r>
         <w:rPr>
-          <w:rFonts w:cstheme="minorHAnsi"/>
-          <w:sz w:val="28"/>
-          <w:szCs w:val="28"/>
+          <w:rFonts w:cs="B Nazanin"/>
+          <w:sz w:val="24"/>
+          <w:szCs w:val="24"/>
           <w:lang w:bidi="fa-IR"/>
         </w:rPr>
         <w:t>Android Studio</w:t>
       </w:r>
       <w:r>
         <w:rPr>
-          <w:rFonts w:cstheme="minorHAnsi" w:hint="cs"/>
-          <w:sz w:val="28"/>
-          <w:szCs w:val="28"/>
+          <w:rFonts w:cs="B Nazanin" w:hint="cs"/>
+          <w:sz w:val="24"/>
+          <w:szCs w:val="24"/>
           <w:rtl/>
           <w:lang w:bidi="fa-IR"/>
         </w:rPr>
@@ -898,9 +900,9 @@
       </w:r>
       <w:r>
         <w:rPr>
-          <w:rFonts w:cstheme="minorHAnsi" w:hint="cs"/>
-          <w:sz w:val="28"/>
-          <w:szCs w:val="28"/>
+          <w:rFonts w:cs="B Nazanin" w:hint="cs"/>
+          <w:sz w:val="24"/>
+          <w:szCs w:val="24"/>
           <w:rtl/>
           <w:lang w:bidi="fa-IR"/>
         </w:rPr>
@@ -908,9 +910,9 @@
       </w:r>
       <w:r>
         <w:rPr>
-          <w:rFonts w:cstheme="minorHAnsi" w:hint="cs"/>
-          <w:sz w:val="28"/>
-          <w:szCs w:val="28"/>
+          <w:rFonts w:cs="B Nazanin" w:hint="cs"/>
+          <w:sz w:val="24"/>
+          <w:szCs w:val="24"/>
           <w:rtl/>
           <w:lang w:bidi="fa-IR"/>
         </w:rPr>
@@ -918,9 +920,9 @@
       </w:r>
       <w:r>
         <w:rPr>
-          <w:rFonts w:cstheme="minorHAnsi" w:hint="cs"/>
-          <w:sz w:val="28"/>
-          <w:szCs w:val="28"/>
+          <w:rFonts w:cs="B Nazanin" w:hint="cs"/>
+          <w:sz w:val="24"/>
+          <w:szCs w:val="24"/>
           <w:rtl/>
           <w:lang w:bidi="fa-IR"/>
         </w:rPr>
@@ -928,9 +930,9 @@
       </w:r>
       <w:r>
         <w:rPr>
-          <w:rFonts w:cstheme="minorHAnsi" w:hint="cs"/>
-          <w:sz w:val="28"/>
-          <w:szCs w:val="28"/>
+          <w:rFonts w:cs="B Nazanin" w:hint="cs"/>
+          <w:sz w:val="24"/>
+          <w:szCs w:val="24"/>
           <w:rtl/>
           <w:lang w:bidi="fa-IR"/>
         </w:rPr>
@@ -946,17 +948,17 @@
         </w:numPr>
         <w:bidi/>
         <w:rPr>
-          <w:rFonts w:cstheme="minorHAnsi"/>
-          <w:sz w:val="28"/>
-          <w:szCs w:val="28"/>
-          <w:lang w:bidi="fa-IR"/>
-        </w:rPr>
-      </w:pPr>
-      <w:r>
-        <w:rPr>
-          <w:rFonts w:cstheme="minorHAnsi" w:hint="cs"/>
-          <w:sz w:val="28"/>
-          <w:szCs w:val="28"/>
+          <w:rFonts w:cs="B Nazanin"/>
+          <w:sz w:val="24"/>
+          <w:szCs w:val="24"/>
+          <w:lang w:bidi="fa-IR"/>
+        </w:rPr>
+      </w:pPr>
+      <w:r>
+        <w:rPr>
+          <w:rFonts w:cs="B Nazanin" w:hint="cs"/>
+          <w:sz w:val="24"/>
+          <w:szCs w:val="24"/>
           <w:rtl/>
           <w:lang w:bidi="fa-IR"/>
         </w:rPr>
@@ -964,9 +966,9 @@
       </w:r>
       <w:r>
         <w:rPr>
-          <w:rFonts w:cstheme="minorHAnsi" w:hint="cs"/>
-          <w:sz w:val="28"/>
-          <w:szCs w:val="28"/>
+          <w:rFonts w:cs="B Nazanin" w:hint="cs"/>
+          <w:sz w:val="24"/>
+          <w:szCs w:val="24"/>
           <w:rtl/>
           <w:lang w:bidi="fa-IR"/>
         </w:rPr>
@@ -974,9 +976,9 @@
       </w:r>
       <w:r>
         <w:rPr>
-          <w:rFonts w:cstheme="minorHAnsi" w:hint="cs"/>
-          <w:sz w:val="28"/>
-          <w:szCs w:val="28"/>
+          <w:rFonts w:cs="B Nazanin" w:hint="cs"/>
+          <w:sz w:val="24"/>
+          <w:szCs w:val="24"/>
           <w:rtl/>
           <w:lang w:bidi="fa-IR"/>
         </w:rPr>
@@ -984,9 +986,9 @@
       </w:r>
       <w:r>
         <w:rPr>
-          <w:rFonts w:cstheme="minorHAnsi" w:hint="cs"/>
-          <w:sz w:val="28"/>
-          <w:szCs w:val="28"/>
+          <w:rFonts w:cs="B Nazanin" w:hint="cs"/>
+          <w:sz w:val="24"/>
+          <w:szCs w:val="24"/>
           <w:rtl/>
           <w:lang w:bidi="fa-IR"/>
         </w:rPr>
@@ -994,9 +996,9 @@
       </w:r>
       <w:r>
         <w:rPr>
-          <w:rFonts w:cstheme="minorHAnsi" w:hint="cs"/>
-          <w:sz w:val="28"/>
-          <w:szCs w:val="28"/>
+          <w:rFonts w:cs="B Nazanin" w:hint="cs"/>
+          <w:sz w:val="24"/>
+          <w:szCs w:val="24"/>
           <w:rtl/>
           <w:lang w:bidi="fa-IR"/>
         </w:rPr>
@@ -1012,18 +1014,18 @@
         </w:numPr>
         <w:bidi/>
         <w:rPr>
-          <w:rFonts w:cstheme="minorHAnsi"/>
-          <w:sz w:val="28"/>
-          <w:szCs w:val="28"/>
-          <w:rtl/>
-          <w:lang w:bidi="fa-IR"/>
-        </w:rPr>
-      </w:pPr>
-      <w:r>
-        <w:rPr>
-          <w:rFonts w:cstheme="minorHAnsi" w:hint="cs"/>
-          <w:sz w:val="28"/>
-          <w:szCs w:val="28"/>
+          <w:rFonts w:cs="B Nazanin"/>
+          <w:sz w:val="24"/>
+          <w:szCs w:val="24"/>
+          <w:rtl/>
+          <w:lang w:bidi="fa-IR"/>
+        </w:rPr>
+      </w:pPr>
+      <w:r>
+        <w:rPr>
+          <w:rFonts w:cs="B Nazanin" w:hint="cs"/>
+          <w:sz w:val="24"/>
+          <w:szCs w:val="24"/>
           <w:rtl/>
           <w:lang w:bidi="fa-IR"/>
         </w:rPr>
@@ -1031,9 +1033,9 @@
       </w:r>
       <w:r>
         <w:rPr>
-          <w:rFonts w:cstheme="minorHAnsi" w:hint="cs"/>
-          <w:sz w:val="28"/>
-          <w:szCs w:val="28"/>
+          <w:rFonts w:cs="B Nazanin" w:hint="cs"/>
+          <w:sz w:val="24"/>
+          <w:szCs w:val="24"/>
           <w:rtl/>
           <w:lang w:bidi="fa-IR"/>
         </w:rPr>
@@ -1044,34 +1046,34 @@
       <w:pPr>
         <w:bidi/>
         <w:rPr>
-          <w:rFonts w:cstheme="minorHAnsi"/>
-          <w:sz w:val="28"/>
-          <w:szCs w:val="28"/>
-          <w:rtl/>
-          <w:lang w:bidi="fa-IR"/>
-        </w:rPr>
-      </w:pPr>
-    </w:p>
-    <w:p>
-      <w:pPr>
-        <w:bidi/>
-        <w:rPr>
-          <w:rFonts w:cstheme="minorHAnsi"/>
+          <w:rFonts w:cs="B Nazanin"/>
+          <w:sz w:val="24"/>
+          <w:szCs w:val="24"/>
+          <w:rtl/>
+          <w:lang w:bidi="fa-IR"/>
+        </w:rPr>
+      </w:pPr>
+    </w:p>
+    <w:p>
+      <w:pPr>
+        <w:bidi/>
+        <w:rPr>
+          <w:rFonts w:cs="B Nazanin"/>
           <w:b/>
           <w:bCs/>
-          <w:sz w:val="32"/>
-          <w:szCs w:val="32"/>
-          <w:rtl/>
-          <w:lang w:bidi="fa-IR"/>
-        </w:rPr>
-      </w:pPr>
-      <w:r>
-        <w:rPr>
-          <w:rFonts w:cstheme="minorHAnsi" w:hint="cs"/>
+          <w:sz w:val="24"/>
+          <w:szCs w:val="24"/>
+          <w:rtl/>
+          <w:lang w:bidi="fa-IR"/>
+        </w:rPr>
+      </w:pPr>
+      <w:r>
+        <w:rPr>
+          <w:rFonts w:cs="B Nazanin" w:hint="cs"/>
           <w:b/>
           <w:bCs/>
-          <w:sz w:val="32"/>
-          <w:szCs w:val="32"/>
+          <w:sz w:val="24"/>
+          <w:szCs w:val="24"/>
           <w:rtl/>
           <w:lang w:bidi="fa-IR"/>
         </w:rPr>
@@ -1100,18 +1102,18 @@
               <w:bidi/>
               <w:jc w:val="center"/>
               <w:rPr>
-                <w:rFonts w:cstheme="minorHAnsi"/>
-                <w:sz w:val="28"/>
-                <w:szCs w:val="28"/>
+                <w:rFonts w:cs="B Nazanin"/>
+                <w:sz w:val="24"/>
+                <w:szCs w:val="24"/>
                 <w:rtl/>
                 <w:lang w:bidi="fa-IR"/>
               </w:rPr>
             </w:pPr>
             <w:r>
               <w:rPr>
-                <w:rFonts w:cstheme="minorHAnsi" w:hint="cs"/>
-                <w:sz w:val="28"/>
-                <w:szCs w:val="28"/>
+                <w:rFonts w:cs="B Nazanin" w:hint="cs"/>
+                <w:sz w:val="24"/>
+                <w:szCs w:val="24"/>
                 <w:rtl/>
                 <w:lang w:bidi="fa-IR"/>
               </w:rPr>
@@ -1128,18 +1130,18 @@
               <w:bidi/>
               <w:jc w:val="center"/>
               <w:rPr>
-                <w:rFonts w:cstheme="minorHAnsi"/>
-                <w:sz w:val="28"/>
-                <w:szCs w:val="28"/>
+                <w:rFonts w:cs="B Nazanin"/>
+                <w:sz w:val="24"/>
+                <w:szCs w:val="24"/>
                 <w:rtl/>
                 <w:lang w:bidi="fa-IR"/>
               </w:rPr>
             </w:pPr>
             <w:r>
               <w:rPr>
-                <w:rFonts w:cstheme="minorHAnsi" w:hint="cs"/>
-                <w:sz w:val="28"/>
-                <w:szCs w:val="28"/>
+                <w:rFonts w:cs="B Nazanin" w:hint="cs"/>
+                <w:sz w:val="24"/>
+                <w:szCs w:val="24"/>
                 <w:rtl/>
                 <w:lang w:bidi="fa-IR"/>
               </w:rPr>
@@ -1156,18 +1158,18 @@
               <w:bidi/>
               <w:jc w:val="center"/>
               <w:rPr>
-                <w:rFonts w:cstheme="minorHAnsi"/>
-                <w:sz w:val="28"/>
-                <w:szCs w:val="28"/>
+                <w:rFonts w:cs="B Nazanin"/>
+                <w:sz w:val="24"/>
+                <w:szCs w:val="24"/>
                 <w:rtl/>
                 <w:lang w:bidi="fa-IR"/>
               </w:rPr>
             </w:pPr>
             <w:r>
               <w:rPr>
-                <w:rFonts w:cstheme="minorHAnsi" w:hint="cs"/>
-                <w:sz w:val="28"/>
-                <w:szCs w:val="28"/>
+                <w:rFonts w:cs="B Nazanin" w:hint="cs"/>
+                <w:sz w:val="24"/>
+                <w:szCs w:val="24"/>
                 <w:rtl/>
                 <w:lang w:bidi="fa-IR"/>
               </w:rPr>
@@ -1186,18 +1188,18 @@
               <w:bidi/>
               <w:jc w:val="center"/>
               <w:rPr>
-                <w:rFonts w:cstheme="minorHAnsi"/>
-                <w:sz w:val="28"/>
-                <w:szCs w:val="28"/>
+                <w:rFonts w:cs="B Nazanin"/>
+                <w:sz w:val="24"/>
+                <w:szCs w:val="24"/>
                 <w:rtl/>
                 <w:lang w:bidi="fa-IR"/>
               </w:rPr>
             </w:pPr>
             <w:r>
               <w:rPr>
-                <w:rFonts w:cstheme="minorHAnsi" w:hint="cs"/>
-                <w:sz w:val="28"/>
-                <w:szCs w:val="28"/>
+                <w:rFonts w:cs="B Nazanin" w:hint="cs"/>
+                <w:sz w:val="24"/>
+                <w:szCs w:val="24"/>
                 <w:rtl/>
                 <w:lang w:bidi="fa-IR"/>
               </w:rPr>
@@ -1214,18 +1216,18 @@
               <w:bidi/>
               <w:jc w:val="center"/>
               <w:rPr>
-                <w:rFonts w:cstheme="minorHAnsi"/>
-                <w:sz w:val="28"/>
-                <w:szCs w:val="28"/>
+                <w:rFonts w:cs="B Nazanin"/>
+                <w:sz w:val="24"/>
+                <w:szCs w:val="24"/>
                 <w:rtl/>
                 <w:lang w:bidi="fa-IR"/>
               </w:rPr>
             </w:pPr>
             <w:r>
               <w:rPr>
-                <w:rFonts w:cstheme="minorHAnsi" w:hint="cs"/>
-                <w:sz w:val="28"/>
-                <w:szCs w:val="28"/>
+                <w:rFonts w:cs="B Nazanin" w:hint="cs"/>
+                <w:sz w:val="24"/>
+                <w:szCs w:val="24"/>
                 <w:rtl/>
                 <w:lang w:bidi="fa-IR"/>
               </w:rPr>
@@ -1242,18 +1244,18 @@
               <w:bidi/>
               <w:jc w:val="center"/>
               <w:rPr>
-                <w:rFonts w:cstheme="minorHAnsi"/>
-                <w:sz w:val="28"/>
-                <w:szCs w:val="28"/>
+                <w:rFonts w:cs="B Nazanin"/>
+                <w:sz w:val="24"/>
+                <w:szCs w:val="24"/>
                 <w:rtl/>
                 <w:lang w:bidi="fa-IR"/>
               </w:rPr>
             </w:pPr>
             <w:r>
               <w:rPr>
-                <w:rFonts w:cstheme="minorHAnsi" w:hint="cs"/>
-                <w:sz w:val="28"/>
-                <w:szCs w:val="28"/>
+                <w:rFonts w:cs="B Nazanin" w:hint="cs"/>
+                <w:sz w:val="24"/>
+                <w:szCs w:val="24"/>
                 <w:rtl/>
                 <w:lang w:bidi="fa-IR"/>
               </w:rPr>
@@ -1272,18 +1274,18 @@
               <w:bidi/>
               <w:jc w:val="center"/>
               <w:rPr>
-                <w:rFonts w:cstheme="minorHAnsi"/>
-                <w:sz w:val="28"/>
-                <w:szCs w:val="28"/>
+                <w:rFonts w:cs="B Nazanin"/>
+                <w:sz w:val="24"/>
+                <w:szCs w:val="24"/>
                 <w:rtl/>
                 <w:lang w:bidi="fa-IR"/>
               </w:rPr>
             </w:pPr>
             <w:r>
               <w:rPr>
-                <w:rFonts w:cstheme="minorHAnsi" w:hint="cs"/>
-                <w:sz w:val="28"/>
-                <w:szCs w:val="28"/>
+                <w:rFonts w:cs="B Nazanin" w:hint="cs"/>
+                <w:sz w:val="24"/>
+                <w:szCs w:val="24"/>
                 <w:rtl/>
                 <w:lang w:bidi="fa-IR"/>
               </w:rPr>
@@ -1300,18 +1302,18 @@
               <w:bidi/>
               <w:jc w:val="center"/>
               <w:rPr>
-                <w:rFonts w:cstheme="minorHAnsi"/>
-                <w:sz w:val="28"/>
-                <w:szCs w:val="28"/>
+                <w:rFonts w:cs="B Nazanin"/>
+                <w:sz w:val="24"/>
+                <w:szCs w:val="24"/>
                 <w:rtl/>
                 <w:lang w:bidi="fa-IR"/>
               </w:rPr>
             </w:pPr>
             <w:r>
               <w:rPr>
-                <w:rFonts w:cstheme="minorHAnsi" w:hint="cs"/>
-                <w:sz w:val="28"/>
-                <w:szCs w:val="28"/>
+                <w:rFonts w:cs="B Nazanin" w:hint="cs"/>
+                <w:sz w:val="24"/>
+                <w:szCs w:val="24"/>
                 <w:rtl/>
                 <w:lang w:bidi="fa-IR"/>
               </w:rPr>
@@ -1328,18 +1330,18 @@
               <w:bidi/>
               <w:jc w:val="center"/>
               <w:rPr>
-                <w:rFonts w:cstheme="minorHAnsi"/>
-                <w:sz w:val="28"/>
-                <w:szCs w:val="28"/>
+                <w:rFonts w:cs="B Nazanin"/>
+                <w:sz w:val="24"/>
+                <w:szCs w:val="24"/>
                 <w:rtl/>
                 <w:lang w:bidi="fa-IR"/>
               </w:rPr>
             </w:pPr>
             <w:r>
               <w:rPr>
-                <w:rFonts w:cstheme="minorHAnsi" w:hint="cs"/>
-                <w:sz w:val="28"/>
-                <w:szCs w:val="28"/>
+                <w:rFonts w:cs="B Nazanin" w:hint="cs"/>
+                <w:sz w:val="24"/>
+                <w:szCs w:val="24"/>
                 <w:rtl/>
                 <w:lang w:bidi="fa-IR"/>
               </w:rPr>
@@ -1347,9 +1349,9 @@
             </w:r>
             <w:r>
               <w:rPr>
-                <w:rFonts w:cstheme="minorHAnsi" w:hint="cs"/>
-                <w:sz w:val="28"/>
-                <w:szCs w:val="28"/>
+                <w:rFonts w:cs="B Nazanin" w:hint="cs"/>
+                <w:sz w:val="24"/>
+                <w:szCs w:val="24"/>
                 <w:rtl/>
                 <w:lang w:bidi="fa-IR"/>
               </w:rPr>
@@ -1368,18 +1370,18 @@
               <w:bidi/>
               <w:jc w:val="center"/>
               <w:rPr>
-                <w:rFonts w:cstheme="minorHAnsi"/>
-                <w:sz w:val="28"/>
-                <w:szCs w:val="28"/>
+                <w:rFonts w:cs="B Nazanin"/>
+                <w:sz w:val="24"/>
+                <w:szCs w:val="24"/>
                 <w:rtl/>
                 <w:lang w:bidi="fa-IR"/>
               </w:rPr>
             </w:pPr>
             <w:r>
               <w:rPr>
-                <w:rFonts w:cstheme="minorHAnsi" w:hint="cs"/>
-                <w:sz w:val="28"/>
-                <w:szCs w:val="28"/>
+                <w:rFonts w:cs="B Nazanin" w:hint="cs"/>
+                <w:sz w:val="24"/>
+                <w:szCs w:val="24"/>
                 <w:rtl/>
                 <w:lang w:bidi="fa-IR"/>
               </w:rPr>
@@ -1387,9 +1389,9 @@
             </w:r>
             <w:r>
               <w:rPr>
-                <w:rFonts w:cstheme="minorHAnsi"/>
-                <w:sz w:val="28"/>
-                <w:szCs w:val="28"/>
+                <w:rFonts w:cs="B Nazanin"/>
+                <w:sz w:val="24"/>
+                <w:szCs w:val="24"/>
                 <w:lang w:bidi="fa-IR"/>
               </w:rPr>
               <w:t>GPS</w:t>
@@ -1405,18 +1407,18 @@
               <w:bidi/>
               <w:jc w:val="center"/>
               <w:rPr>
-                <w:rFonts w:cstheme="minorHAnsi"/>
-                <w:sz w:val="28"/>
-                <w:szCs w:val="28"/>
+                <w:rFonts w:cs="B Nazanin"/>
+                <w:sz w:val="24"/>
+                <w:szCs w:val="24"/>
                 <w:rtl/>
                 <w:lang w:bidi="fa-IR"/>
               </w:rPr>
             </w:pPr>
             <w:r>
               <w:rPr>
-                <w:rFonts w:cstheme="minorHAnsi" w:hint="cs"/>
-                <w:sz w:val="28"/>
-                <w:szCs w:val="28"/>
+                <w:rFonts w:cs="B Nazanin" w:hint="cs"/>
+                <w:sz w:val="24"/>
+                <w:szCs w:val="24"/>
                 <w:rtl/>
                 <w:lang w:bidi="fa-IR"/>
               </w:rPr>
@@ -1433,18 +1435,18 @@
               <w:bidi/>
               <w:jc w:val="center"/>
               <w:rPr>
-                <w:rFonts w:cstheme="minorHAnsi"/>
-                <w:sz w:val="28"/>
-                <w:szCs w:val="28"/>
+                <w:rFonts w:cs="B Nazanin"/>
+                <w:sz w:val="24"/>
+                <w:szCs w:val="24"/>
                 <w:rtl/>
                 <w:lang w:bidi="fa-IR"/>
               </w:rPr>
             </w:pPr>
             <w:r>
               <w:rPr>
-                <w:rFonts w:cstheme="minorHAnsi" w:hint="cs"/>
-                <w:sz w:val="28"/>
-                <w:szCs w:val="28"/>
+                <w:rFonts w:cs="B Nazanin" w:hint="cs"/>
+                <w:sz w:val="24"/>
+                <w:szCs w:val="24"/>
                 <w:rtl/>
                 <w:lang w:bidi="fa-IR"/>
               </w:rPr>
@@ -1463,18 +1465,18 @@
               <w:bidi/>
               <w:jc w:val="center"/>
               <w:rPr>
-                <w:rFonts w:cstheme="minorHAnsi"/>
-                <w:sz w:val="28"/>
-                <w:szCs w:val="28"/>
+                <w:rFonts w:cs="B Nazanin"/>
+                <w:sz w:val="24"/>
+                <w:szCs w:val="24"/>
                 <w:rtl/>
                 <w:lang w:bidi="fa-IR"/>
               </w:rPr>
             </w:pPr>
             <w:r>
               <w:rPr>
-                <w:rFonts w:cstheme="minorHAnsi" w:hint="cs"/>
-                <w:sz w:val="28"/>
-                <w:szCs w:val="28"/>
+                <w:rFonts w:cs="B Nazanin" w:hint="cs"/>
+                <w:sz w:val="24"/>
+                <w:szCs w:val="24"/>
                 <w:rtl/>
                 <w:lang w:bidi="fa-IR"/>
               </w:rPr>
@@ -1491,18 +1493,18 @@
               <w:bidi/>
               <w:jc w:val="center"/>
               <w:rPr>
-                <w:rFonts w:cstheme="minorHAnsi"/>
-                <w:sz w:val="28"/>
-                <w:szCs w:val="28"/>
+                <w:rFonts w:cs="B Nazanin"/>
+                <w:sz w:val="24"/>
+                <w:szCs w:val="24"/>
                 <w:rtl/>
                 <w:lang w:bidi="fa-IR"/>
               </w:rPr>
             </w:pPr>
             <w:r>
               <w:rPr>
-                <w:rFonts w:cstheme="minorHAnsi" w:hint="cs"/>
-                <w:sz w:val="28"/>
-                <w:szCs w:val="28"/>
+                <w:rFonts w:cs="B Nazanin" w:hint="cs"/>
+                <w:sz w:val="24"/>
+                <w:szCs w:val="24"/>
                 <w:rtl/>
                 <w:lang w:bidi="fa-IR"/>
               </w:rPr>
@@ -1519,18 +1521,18 @@
               <w:bidi/>
               <w:jc w:val="center"/>
               <w:rPr>
-                <w:rFonts w:cstheme="minorHAnsi"/>
-                <w:sz w:val="28"/>
-                <w:szCs w:val="28"/>
+                <w:rFonts w:cs="B Nazanin"/>
+                <w:sz w:val="24"/>
+                <w:szCs w:val="24"/>
                 <w:rtl/>
                 <w:lang w:bidi="fa-IR"/>
               </w:rPr>
             </w:pPr>
             <w:r>
               <w:rPr>
-                <w:rFonts w:cstheme="minorHAnsi" w:hint="cs"/>
-                <w:sz w:val="28"/>
-                <w:szCs w:val="28"/>
+                <w:rFonts w:cs="B Nazanin" w:hint="cs"/>
+                <w:sz w:val="24"/>
+                <w:szCs w:val="24"/>
                 <w:rtl/>
                 <w:lang w:bidi="fa-IR"/>
               </w:rPr>
@@ -1549,18 +1551,18 @@
               <w:bidi/>
               <w:jc w:val="center"/>
               <w:rPr>
-                <w:rFonts w:cstheme="minorHAnsi"/>
-                <w:sz w:val="28"/>
-                <w:szCs w:val="28"/>
+                <w:rFonts w:cs="B Nazanin"/>
+                <w:sz w:val="24"/>
+                <w:szCs w:val="24"/>
                 <w:rtl/>
                 <w:lang w:bidi="fa-IR"/>
               </w:rPr>
             </w:pPr>
             <w:r>
               <w:rPr>
-                <w:rFonts w:cstheme="minorHAnsi" w:hint="cs"/>
-                <w:sz w:val="28"/>
-                <w:szCs w:val="28"/>
+                <w:rFonts w:cs="B Nazanin" w:hint="cs"/>
+                <w:sz w:val="24"/>
+                <w:szCs w:val="24"/>
                 <w:rtl/>
                 <w:lang w:bidi="fa-IR"/>
               </w:rPr>
@@ -1577,18 +1579,18 @@
               <w:bidi/>
               <w:jc w:val="center"/>
               <w:rPr>
-                <w:rFonts w:cstheme="minorHAnsi"/>
-                <w:sz w:val="28"/>
-                <w:szCs w:val="28"/>
+                <w:rFonts w:cs="B Nazanin"/>
+                <w:sz w:val="24"/>
+                <w:szCs w:val="24"/>
                 <w:rtl/>
                 <w:lang w:bidi="fa-IR"/>
               </w:rPr>
             </w:pPr>
             <w:r>
               <w:rPr>
-                <w:rFonts w:cstheme="minorHAnsi" w:hint="cs"/>
-                <w:sz w:val="28"/>
-                <w:szCs w:val="28"/>
+                <w:rFonts w:cs="B Nazanin" w:hint="cs"/>
+                <w:sz w:val="24"/>
+                <w:szCs w:val="24"/>
                 <w:rtl/>
                 <w:lang w:bidi="fa-IR"/>
               </w:rPr>
@@ -1605,20 +1607,18 @@
               <w:bidi/>
               <w:jc w:val="center"/>
               <w:rPr>
-                <w:rFonts w:cstheme="minorHAnsi"/>
-                <w:sz w:val="28"/>
-                <w:szCs w:val="28"/>
+                <w:rFonts w:cs="B Nazanin"/>
+                <w:sz w:val="24"/>
+                <w:szCs w:val="24"/>
                 <w:rtl/>
                 <w:lang w:bidi="fa-IR"/>
               </w:rPr>
             </w:pPr>
-            <w:bookmarkStart w:id="0" w:name="_GoBack"/>
-            <w:bookmarkEnd w:id="0"/>
             <w:r>
               <w:rPr>
-                <w:rFonts w:cstheme="minorHAnsi" w:hint="cs"/>
-                <w:sz w:val="28"/>
-                <w:szCs w:val="28"/>
+                <w:rFonts w:cs="B Nazanin" w:hint="cs"/>
+                <w:sz w:val="24"/>
+                <w:szCs w:val="24"/>
                 <w:rtl/>
                 <w:lang w:bidi="fa-IR"/>
               </w:rPr>
@@ -1637,18 +1637,18 @@
               <w:bidi/>
               <w:jc w:val="center"/>
               <w:rPr>
-                <w:rFonts w:cstheme="minorHAnsi"/>
-                <w:sz w:val="28"/>
-                <w:szCs w:val="28"/>
+                <w:rFonts w:cs="B Nazanin"/>
+                <w:sz w:val="24"/>
+                <w:szCs w:val="24"/>
                 <w:rtl/>
                 <w:lang w:bidi="fa-IR"/>
               </w:rPr>
             </w:pPr>
             <w:r>
               <w:rPr>
-                <w:rFonts w:cstheme="minorHAnsi" w:hint="cs"/>
-                <w:sz w:val="28"/>
-                <w:szCs w:val="28"/>
+                <w:rFonts w:cs="B Nazanin" w:hint="cs"/>
+                <w:sz w:val="24"/>
+                <w:szCs w:val="24"/>
                 <w:rtl/>
                 <w:lang w:bidi="fa-IR"/>
               </w:rPr>
@@ -1665,18 +1665,18 @@
               <w:bidi/>
               <w:jc w:val="center"/>
               <w:rPr>
-                <w:rFonts w:cstheme="minorHAnsi"/>
-                <w:sz w:val="28"/>
-                <w:szCs w:val="28"/>
+                <w:rFonts w:cs="B Nazanin"/>
+                <w:sz w:val="24"/>
+                <w:szCs w:val="24"/>
                 <w:rtl/>
                 <w:lang w:bidi="fa-IR"/>
               </w:rPr>
             </w:pPr>
             <w:r>
               <w:rPr>
-                <w:rFonts w:cstheme="minorHAnsi" w:hint="cs"/>
-                <w:sz w:val="28"/>
-                <w:szCs w:val="28"/>
+                <w:rFonts w:cs="B Nazanin" w:hint="cs"/>
+                <w:sz w:val="24"/>
+                <w:szCs w:val="24"/>
                 <w:rtl/>
                 <w:lang w:bidi="fa-IR"/>
               </w:rPr>
@@ -1693,18 +1693,18 @@
               <w:bidi/>
               <w:jc w:val="center"/>
               <w:rPr>
-                <w:rFonts w:cstheme="minorHAnsi"/>
-                <w:sz w:val="28"/>
-                <w:szCs w:val="28"/>
+                <w:rFonts w:cs="B Nazanin"/>
+                <w:sz w:val="24"/>
+                <w:szCs w:val="24"/>
                 <w:rtl/>
                 <w:lang w:bidi="fa-IR"/>
               </w:rPr>
             </w:pPr>
             <w:r>
               <w:rPr>
-                <w:rFonts w:cstheme="minorHAnsi" w:hint="cs"/>
-                <w:sz w:val="28"/>
-                <w:szCs w:val="28"/>
+                <w:rFonts w:cs="B Nazanin" w:hint="cs"/>
+                <w:sz w:val="24"/>
+                <w:szCs w:val="24"/>
                 <w:rtl/>
                 <w:lang w:bidi="fa-IR"/>
               </w:rPr>
@@ -1723,9 +1723,9 @@
               <w:bidi/>
               <w:jc w:val="center"/>
               <w:rPr>
-                <w:rFonts w:cstheme="minorHAnsi" w:hint="cs"/>
-                <w:sz w:val="28"/>
-                <w:szCs w:val="28"/>
+                <w:rFonts w:cs="B Nazanin"/>
+                <w:sz w:val="24"/>
+                <w:szCs w:val="24"/>
                 <w:rtl/>
                 <w:lang w:bidi="fa-IR"/>
               </w:rPr>
@@ -1741,9 +1741,9 @@
               <w:bidi/>
               <w:jc w:val="center"/>
               <w:rPr>
-                <w:rFonts w:cstheme="minorHAnsi" w:hint="cs"/>
-                <w:sz w:val="28"/>
-                <w:szCs w:val="28"/>
+                <w:rFonts w:cs="B Nazanin"/>
+                <w:sz w:val="24"/>
+                <w:szCs w:val="24"/>
                 <w:rtl/>
                 <w:lang w:bidi="fa-IR"/>
               </w:rPr>
@@ -1759,18 +1759,18 @@
               <w:bidi/>
               <w:jc w:val="center"/>
               <w:rPr>
-                <w:rFonts w:cstheme="minorHAnsi" w:hint="cs"/>
-                <w:sz w:val="28"/>
-                <w:szCs w:val="28"/>
+                <w:rFonts w:cs="B Nazanin"/>
+                <w:sz w:val="24"/>
+                <w:szCs w:val="24"/>
                 <w:rtl/>
                 <w:lang w:bidi="fa-IR"/>
               </w:rPr>
             </w:pPr>
             <w:r>
               <w:rPr>
-                <w:rFonts w:cstheme="minorHAnsi" w:hint="cs"/>
-                <w:sz w:val="28"/>
-                <w:szCs w:val="28"/>
+                <w:rFonts w:cs="B Nazanin" w:hint="cs"/>
+                <w:sz w:val="24"/>
+                <w:szCs w:val="24"/>
                 <w:rtl/>
                 <w:lang w:bidi="fa-IR"/>
               </w:rPr>
@@ -1784,32 +1784,32 @@
       <w:pPr>
         <w:bidi/>
         <w:rPr>
-          <w:rFonts w:cstheme="minorHAnsi"/>
-          <w:sz w:val="28"/>
-          <w:szCs w:val="28"/>
-          <w:rtl/>
-          <w:lang w:bidi="fa-IR"/>
-        </w:rPr>
-      </w:pPr>
-    </w:p>
-    <w:p>
-      <w:pPr>
-        <w:bidi/>
-        <w:rPr>
-          <w:rFonts w:cstheme="minorHAnsi"/>
-          <w:sz w:val="32"/>
-          <w:szCs w:val="32"/>
-          <w:rtl/>
-          <w:lang w:bidi="fa-IR"/>
-        </w:rPr>
-      </w:pPr>
-      <w:r>
-        <w:rPr>
-          <w:rFonts w:cstheme="minorHAnsi" w:hint="cs"/>
+          <w:rFonts w:cs="B Nazanin"/>
+          <w:sz w:val="24"/>
+          <w:szCs w:val="24"/>
+          <w:rtl/>
+          <w:lang w:bidi="fa-IR"/>
+        </w:rPr>
+      </w:pPr>
+    </w:p>
+    <w:p>
+      <w:pPr>
+        <w:bidi/>
+        <w:rPr>
+          <w:rFonts w:cs="B Nazanin"/>
+          <w:sz w:val="24"/>
+          <w:szCs w:val="24"/>
+          <w:rtl/>
+          <w:lang w:bidi="fa-IR"/>
+        </w:rPr>
+      </w:pPr>
+      <w:r>
+        <w:rPr>
+          <w:rFonts w:cs="B Nazanin" w:hint="cs"/>
           <w:b/>
           <w:bCs/>
-          <w:sz w:val="32"/>
-          <w:szCs w:val="32"/>
+          <w:sz w:val="24"/>
+          <w:szCs w:val="24"/>
           <w:rtl/>
           <w:lang w:bidi="fa-IR"/>
         </w:rPr>
@@ -1820,18 +1820,18 @@
       <w:pPr>
         <w:bidi/>
         <w:rPr>
-          <w:rFonts w:cstheme="minorHAnsi"/>
-          <w:sz w:val="28"/>
-          <w:szCs w:val="28"/>
-          <w:rtl/>
-          <w:lang w:bidi="fa-IR"/>
-        </w:rPr>
-      </w:pPr>
-      <w:r>
-        <w:rPr>
-          <w:rFonts w:cstheme="minorHAnsi" w:hint="cs"/>
-          <w:sz w:val="28"/>
-          <w:szCs w:val="28"/>
+          <w:rFonts w:cs="B Nazanin"/>
+          <w:sz w:val="24"/>
+          <w:szCs w:val="24"/>
+          <w:rtl/>
+          <w:lang w:bidi="fa-IR"/>
+        </w:rPr>
+      </w:pPr>
+      <w:r>
+        <w:rPr>
+          <w:rFonts w:cs="B Nazanin" w:hint="cs"/>
+          <w:sz w:val="24"/>
+          <w:szCs w:val="24"/>
           <w:rtl/>
           <w:lang w:bidi="fa-IR"/>
         </w:rPr>
@@ -1847,17 +1847,17 @@
         </w:numPr>
         <w:bidi/>
         <w:rPr>
-          <w:rFonts w:cstheme="minorHAnsi"/>
-          <w:sz w:val="28"/>
-          <w:szCs w:val="28"/>
-          <w:lang w:bidi="fa-IR"/>
-        </w:rPr>
-      </w:pPr>
-      <w:r>
-        <w:rPr>
-          <w:rFonts w:cstheme="minorHAnsi" w:hint="cs"/>
-          <w:sz w:val="28"/>
-          <w:szCs w:val="28"/>
+          <w:rFonts w:cs="B Nazanin"/>
+          <w:sz w:val="24"/>
+          <w:szCs w:val="24"/>
+          <w:lang w:bidi="fa-IR"/>
+        </w:rPr>
+      </w:pPr>
+      <w:r>
+        <w:rPr>
+          <w:rFonts w:cs="B Nazanin" w:hint="cs"/>
+          <w:sz w:val="24"/>
+          <w:szCs w:val="24"/>
           <w:rtl/>
           <w:lang w:bidi="fa-IR"/>
         </w:rPr>
@@ -1873,17 +1873,17 @@
         </w:numPr>
         <w:bidi/>
         <w:rPr>
-          <w:rFonts w:cstheme="minorHAnsi"/>
-          <w:sz w:val="28"/>
-          <w:szCs w:val="28"/>
-          <w:lang w:bidi="fa-IR"/>
-        </w:rPr>
-      </w:pPr>
-      <w:r>
-        <w:rPr>
-          <w:rFonts w:cstheme="minorHAnsi" w:hint="cs"/>
-          <w:sz w:val="28"/>
-          <w:szCs w:val="28"/>
+          <w:rFonts w:cs="B Nazanin"/>
+          <w:sz w:val="24"/>
+          <w:szCs w:val="24"/>
+          <w:lang w:bidi="fa-IR"/>
+        </w:rPr>
+      </w:pPr>
+      <w:r>
+        <w:rPr>
+          <w:rFonts w:cs="B Nazanin" w:hint="cs"/>
+          <w:sz w:val="24"/>
+          <w:szCs w:val="24"/>
           <w:rtl/>
           <w:lang w:bidi="fa-IR"/>
         </w:rPr>
@@ -1891,18 +1891,18 @@
       </w:r>
       <w:r>
         <w:rPr>
-          <w:rFonts w:cstheme="minorHAnsi"/>
-          <w:sz w:val="28"/>
-          <w:szCs w:val="28"/>
+          <w:rFonts w:cs="B Nazanin"/>
+          <w:sz w:val="24"/>
+          <w:szCs w:val="24"/>
           <w:lang w:bidi="fa-IR"/>
         </w:rPr>
         <w:t>Hot Spot</w:t>
       </w:r>
       <w:r>
         <w:rPr>
-          <w:rFonts w:cstheme="minorHAnsi" w:hint="cs"/>
-          <w:sz w:val="28"/>
-          <w:szCs w:val="28"/>
+          <w:rFonts w:cs="B Nazanin" w:hint="cs"/>
+          <w:sz w:val="24"/>
+          <w:szCs w:val="24"/>
           <w:rtl/>
           <w:lang w:bidi="fa-IR"/>
         </w:rPr>
@@ -1910,9 +1910,9 @@
       </w:r>
       <w:r>
         <w:rPr>
-          <w:rFonts w:cstheme="minorHAnsi" w:hint="cs"/>
-          <w:sz w:val="28"/>
-          <w:szCs w:val="28"/>
+          <w:rFonts w:cs="B Nazanin" w:hint="cs"/>
+          <w:sz w:val="24"/>
+          <w:szCs w:val="24"/>
           <w:rtl/>
           <w:lang w:bidi="fa-IR"/>
         </w:rPr>
@@ -1928,17 +1928,17 @@
         </w:numPr>
         <w:bidi/>
         <w:rPr>
-          <w:rFonts w:cstheme="minorHAnsi"/>
-          <w:sz w:val="28"/>
-          <w:szCs w:val="28"/>
-          <w:lang w:bidi="fa-IR"/>
-        </w:rPr>
-      </w:pPr>
-      <w:r>
-        <w:rPr>
-          <w:rFonts w:cstheme="minorHAnsi" w:hint="cs"/>
-          <w:sz w:val="28"/>
-          <w:szCs w:val="28"/>
+          <w:rFonts w:cs="B Nazanin"/>
+          <w:sz w:val="24"/>
+          <w:szCs w:val="24"/>
+          <w:lang w:bidi="fa-IR"/>
+        </w:rPr>
+      </w:pPr>
+      <w:r>
+        <w:rPr>
+          <w:rFonts w:cs="B Nazanin" w:hint="cs"/>
+          <w:sz w:val="24"/>
+          <w:szCs w:val="24"/>
           <w:rtl/>
           <w:lang w:bidi="fa-IR"/>
         </w:rPr>
@@ -1954,18 +1954,18 @@
         </w:numPr>
         <w:bidi/>
         <w:rPr>
-          <w:rFonts w:cstheme="minorHAnsi"/>
-          <w:sz w:val="28"/>
-          <w:szCs w:val="28"/>
-          <w:rtl/>
-          <w:lang w:bidi="fa-IR"/>
-        </w:rPr>
-      </w:pPr>
-      <w:r>
-        <w:rPr>
-          <w:rFonts w:cstheme="minorHAnsi" w:hint="cs"/>
-          <w:sz w:val="28"/>
-          <w:szCs w:val="28"/>
+          <w:rFonts w:cs="B Nazanin"/>
+          <w:sz w:val="24"/>
+          <w:szCs w:val="24"/>
+          <w:rtl/>
+          <w:lang w:bidi="fa-IR"/>
+        </w:rPr>
+      </w:pPr>
+      <w:r>
+        <w:rPr>
+          <w:rFonts w:cs="B Nazanin" w:hint="cs"/>
+          <w:sz w:val="24"/>
+          <w:szCs w:val="24"/>
           <w:rtl/>
           <w:lang w:bidi="fa-IR"/>
         </w:rPr>
@@ -1976,18 +1976,18 @@
       <w:pPr>
         <w:bidi/>
         <w:rPr>
-          <w:rFonts w:cstheme="minorHAnsi"/>
-          <w:sz w:val="28"/>
-          <w:szCs w:val="28"/>
-          <w:rtl/>
-          <w:lang w:bidi="fa-IR"/>
-        </w:rPr>
-      </w:pPr>
-      <w:r>
-        <w:rPr>
-          <w:rFonts w:cstheme="minorHAnsi" w:hint="cs"/>
-          <w:sz w:val="28"/>
-          <w:szCs w:val="28"/>
+          <w:rFonts w:cs="B Nazanin"/>
+          <w:sz w:val="24"/>
+          <w:szCs w:val="24"/>
+          <w:rtl/>
+          <w:lang w:bidi="fa-IR"/>
+        </w:rPr>
+      </w:pPr>
+      <w:r>
+        <w:rPr>
+          <w:rFonts w:cs="B Nazanin" w:hint="cs"/>
+          <w:sz w:val="24"/>
+          <w:szCs w:val="24"/>
           <w:rtl/>
           <w:lang w:bidi="fa-IR"/>
         </w:rPr>
@@ -2003,17 +2003,17 @@
         </w:numPr>
         <w:bidi/>
         <w:rPr>
-          <w:rFonts w:cstheme="minorHAnsi"/>
-          <w:sz w:val="28"/>
-          <w:szCs w:val="28"/>
-          <w:lang w:bidi="fa-IR"/>
-        </w:rPr>
-      </w:pPr>
-      <w:r>
-        <w:rPr>
-          <w:rFonts w:cstheme="minorHAnsi" w:hint="cs"/>
-          <w:sz w:val="28"/>
-          <w:szCs w:val="28"/>
+          <w:rFonts w:cs="B Nazanin"/>
+          <w:sz w:val="24"/>
+          <w:szCs w:val="24"/>
+          <w:lang w:bidi="fa-IR"/>
+        </w:rPr>
+      </w:pPr>
+      <w:r>
+        <w:rPr>
+          <w:rFonts w:cs="B Nazanin" w:hint="cs"/>
+          <w:sz w:val="24"/>
+          <w:szCs w:val="24"/>
           <w:rtl/>
           <w:lang w:bidi="fa-IR"/>
         </w:rPr>
@@ -2029,17 +2029,17 @@
         </w:numPr>
         <w:bidi/>
         <w:rPr>
-          <w:rFonts w:cstheme="minorHAnsi"/>
-          <w:sz w:val="28"/>
-          <w:szCs w:val="28"/>
-          <w:lang w:bidi="fa-IR"/>
-        </w:rPr>
-      </w:pPr>
-      <w:r>
-        <w:rPr>
-          <w:rFonts w:cstheme="minorHAnsi" w:hint="cs"/>
-          <w:sz w:val="28"/>
-          <w:szCs w:val="28"/>
+          <w:rFonts w:cs="B Nazanin"/>
+          <w:sz w:val="24"/>
+          <w:szCs w:val="24"/>
+          <w:lang w:bidi="fa-IR"/>
+        </w:rPr>
+      </w:pPr>
+      <w:r>
+        <w:rPr>
+          <w:rFonts w:cs="B Nazanin" w:hint="cs"/>
+          <w:sz w:val="24"/>
+          <w:szCs w:val="24"/>
           <w:rtl/>
           <w:lang w:bidi="fa-IR"/>
         </w:rPr>
@@ -2055,17 +2055,17 @@
         </w:numPr>
         <w:bidi/>
         <w:rPr>
-          <w:rFonts w:cstheme="minorHAnsi"/>
-          <w:sz w:val="28"/>
-          <w:szCs w:val="28"/>
-          <w:lang w:bidi="fa-IR"/>
-        </w:rPr>
-      </w:pPr>
-      <w:r>
-        <w:rPr>
-          <w:rFonts w:cstheme="minorHAnsi" w:hint="cs"/>
-          <w:sz w:val="28"/>
-          <w:szCs w:val="28"/>
+          <w:rFonts w:cs="B Nazanin"/>
+          <w:sz w:val="24"/>
+          <w:szCs w:val="24"/>
+          <w:lang w:bidi="fa-IR"/>
+        </w:rPr>
+      </w:pPr>
+      <w:r>
+        <w:rPr>
+          <w:rFonts w:cs="B Nazanin" w:hint="cs"/>
+          <w:sz w:val="24"/>
+          <w:szCs w:val="24"/>
           <w:rtl/>
           <w:lang w:bidi="fa-IR"/>
         </w:rPr>
@@ -2081,18 +2081,18 @@
         </w:numPr>
         <w:bidi/>
         <w:rPr>
-          <w:rFonts w:cstheme="minorHAnsi"/>
-          <w:sz w:val="28"/>
-          <w:szCs w:val="28"/>
-          <w:rtl/>
-          <w:lang w:bidi="fa-IR"/>
-        </w:rPr>
-      </w:pPr>
-      <w:r>
-        <w:rPr>
-          <w:rFonts w:cstheme="minorHAnsi" w:hint="cs"/>
-          <w:sz w:val="28"/>
-          <w:szCs w:val="28"/>
+          <w:rFonts w:cs="B Nazanin"/>
+          <w:sz w:val="24"/>
+          <w:szCs w:val="24"/>
+          <w:rtl/>
+          <w:lang w:bidi="fa-IR"/>
+        </w:rPr>
+      </w:pPr>
+      <w:r>
+        <w:rPr>
+          <w:rFonts w:cs="B Nazanin" w:hint="cs"/>
+          <w:sz w:val="24"/>
+          <w:szCs w:val="24"/>
           <w:rtl/>
           <w:lang w:bidi="fa-IR"/>
         </w:rPr>
@@ -2103,18 +2103,18 @@
       <w:pPr>
         <w:bidi/>
         <w:rPr>
-          <w:rFonts w:cstheme="minorHAnsi"/>
-          <w:sz w:val="28"/>
-          <w:szCs w:val="28"/>
-          <w:rtl/>
-          <w:lang w:bidi="fa-IR"/>
-        </w:rPr>
-      </w:pPr>
-      <w:r>
-        <w:rPr>
-          <w:rFonts w:cstheme="minorHAnsi" w:hint="cs"/>
-          <w:sz w:val="28"/>
-          <w:szCs w:val="28"/>
+          <w:rFonts w:cs="B Nazanin"/>
+          <w:sz w:val="24"/>
+          <w:szCs w:val="24"/>
+          <w:rtl/>
+          <w:lang w:bidi="fa-IR"/>
+        </w:rPr>
+      </w:pPr>
+      <w:r>
+        <w:rPr>
+          <w:rFonts w:cs="B Nazanin" w:hint="cs"/>
+          <w:sz w:val="24"/>
+          <w:szCs w:val="24"/>
           <w:rtl/>
           <w:lang w:bidi="fa-IR"/>
         </w:rPr>
@@ -2130,21 +2130,20 @@
         </w:numPr>
         <w:bidi/>
         <w:rPr>
-          <w:rFonts w:cstheme="minorHAnsi"/>
-          <w:sz w:val="28"/>
-          <w:szCs w:val="28"/>
-          <w:lang w:bidi="fa-IR"/>
-        </w:rPr>
-      </w:pPr>
-      <w:r>
-        <w:rPr>
-          <w:rFonts w:cstheme="minorHAnsi" w:hint="cs"/>
-          <w:sz w:val="28"/>
-          <w:szCs w:val="28"/>
-          <w:rtl/>
-          <w:lang w:bidi="fa-IR"/>
-        </w:rPr>
-        <w:lastRenderedPageBreak/>
+          <w:rFonts w:cs="B Nazanin"/>
+          <w:sz w:val="24"/>
+          <w:szCs w:val="24"/>
+          <w:lang w:bidi="fa-IR"/>
+        </w:rPr>
+      </w:pPr>
+      <w:r>
+        <w:rPr>
+          <w:rFonts w:cs="B Nazanin" w:hint="cs"/>
+          <w:sz w:val="24"/>
+          <w:szCs w:val="24"/>
+          <w:rtl/>
+          <w:lang w:bidi="fa-IR"/>
+        </w:rPr>
         <w:t>تعیین مکان دوربین در خودرو و انتخاب پکیج مناسب برای آن</w:t>
       </w:r>
     </w:p>
@@ -2157,28 +2156,29 @@
         </w:numPr>
         <w:bidi/>
         <w:rPr>
-          <w:rFonts w:cstheme="minorHAnsi"/>
-          <w:sz w:val="28"/>
-          <w:szCs w:val="28"/>
-          <w:rtl/>
-          <w:lang w:bidi="fa-IR"/>
-        </w:rPr>
-      </w:pPr>
-      <w:r>
-        <w:rPr>
-          <w:rFonts w:cstheme="minorHAnsi" w:hint="cs"/>
-          <w:sz w:val="28"/>
-          <w:szCs w:val="28"/>
-          <w:rtl/>
-          <w:lang w:bidi="fa-IR"/>
-        </w:rPr>
+          <w:rFonts w:cs="B Nazanin"/>
+          <w:sz w:val="24"/>
+          <w:szCs w:val="24"/>
+          <w:rtl/>
+          <w:lang w:bidi="fa-IR"/>
+        </w:rPr>
+      </w:pPr>
+      <w:r>
+        <w:rPr>
+          <w:rFonts w:cs="B Nazanin" w:hint="cs"/>
+          <w:sz w:val="24"/>
+          <w:szCs w:val="24"/>
+          <w:rtl/>
+          <w:lang w:bidi="fa-IR"/>
+        </w:rPr>
+        <w:lastRenderedPageBreak/>
         <w:t>تست قابلیت های محصول به صورت کامل</w:t>
       </w:r>
       <w:r>
         <w:rPr>
-          <w:rFonts w:cstheme="minorHAnsi" w:hint="cs"/>
-          <w:sz w:val="28"/>
-          <w:szCs w:val="28"/>
+          <w:rFonts w:cs="B Nazanin" w:hint="cs"/>
+          <w:sz w:val="24"/>
+          <w:szCs w:val="24"/>
           <w:rtl/>
           <w:lang w:bidi="fa-IR"/>
         </w:rPr>
@@ -2189,18 +2189,18 @@
       <w:pPr>
         <w:bidi/>
         <w:rPr>
-          <w:rFonts w:cstheme="minorHAnsi"/>
-          <w:sz w:val="28"/>
-          <w:szCs w:val="28"/>
-          <w:rtl/>
-          <w:lang w:bidi="fa-IR"/>
-        </w:rPr>
-      </w:pPr>
-      <w:r>
-        <w:rPr>
-          <w:rFonts w:cstheme="minorHAnsi" w:hint="cs"/>
-          <w:sz w:val="28"/>
-          <w:szCs w:val="28"/>
+          <w:rFonts w:cs="B Nazanin"/>
+          <w:sz w:val="24"/>
+          <w:szCs w:val="24"/>
+          <w:rtl/>
+          <w:lang w:bidi="fa-IR"/>
+        </w:rPr>
+      </w:pPr>
+      <w:r>
+        <w:rPr>
+          <w:rFonts w:cs="B Nazanin" w:hint="cs"/>
+          <w:sz w:val="24"/>
+          <w:szCs w:val="24"/>
           <w:rtl/>
           <w:lang w:bidi="fa-IR"/>
         </w:rPr>
@@ -2216,17 +2216,17 @@
         </w:numPr>
         <w:bidi/>
         <w:rPr>
-          <w:rFonts w:cstheme="minorHAnsi"/>
-          <w:sz w:val="28"/>
-          <w:szCs w:val="28"/>
-          <w:lang w:bidi="fa-IR"/>
-        </w:rPr>
-      </w:pPr>
-      <w:r>
-        <w:rPr>
-          <w:rFonts w:cstheme="minorHAnsi" w:hint="cs"/>
-          <w:sz w:val="28"/>
-          <w:szCs w:val="28"/>
+          <w:rFonts w:cs="B Nazanin"/>
+          <w:sz w:val="24"/>
+          <w:szCs w:val="24"/>
+          <w:lang w:bidi="fa-IR"/>
+        </w:rPr>
+      </w:pPr>
+      <w:r>
+        <w:rPr>
+          <w:rFonts w:cs="B Nazanin" w:hint="cs"/>
+          <w:sz w:val="24"/>
+          <w:szCs w:val="24"/>
           <w:rtl/>
           <w:lang w:bidi="fa-IR"/>
         </w:rPr>
@@ -2234,9 +2234,9 @@
       </w:r>
       <w:r>
         <w:rPr>
-          <w:rFonts w:cstheme="minorHAnsi" w:hint="cs"/>
-          <w:sz w:val="28"/>
-          <w:szCs w:val="28"/>
+          <w:rFonts w:cs="B Nazanin" w:hint="cs"/>
+          <w:sz w:val="24"/>
+          <w:szCs w:val="24"/>
           <w:rtl/>
           <w:lang w:bidi="fa-IR"/>
         </w:rPr>
@@ -2244,9 +2244,9 @@
       </w:r>
       <w:r>
         <w:rPr>
-          <w:rFonts w:cstheme="minorHAnsi" w:hint="cs"/>
-          <w:sz w:val="28"/>
-          <w:szCs w:val="28"/>
+          <w:rFonts w:cs="B Nazanin" w:hint="cs"/>
+          <w:sz w:val="24"/>
+          <w:szCs w:val="24"/>
           <w:rtl/>
           <w:lang w:bidi="fa-IR"/>
         </w:rPr>
@@ -2262,17 +2262,17 @@
         </w:numPr>
         <w:bidi/>
         <w:rPr>
-          <w:rFonts w:cstheme="minorHAnsi"/>
-          <w:sz w:val="28"/>
-          <w:szCs w:val="28"/>
-          <w:lang w:bidi="fa-IR"/>
-        </w:rPr>
-      </w:pPr>
-      <w:r>
-        <w:rPr>
-          <w:rFonts w:cstheme="minorHAnsi" w:hint="cs"/>
-          <w:sz w:val="28"/>
-          <w:szCs w:val="28"/>
+          <w:rFonts w:cs="B Nazanin"/>
+          <w:sz w:val="24"/>
+          <w:szCs w:val="24"/>
+          <w:lang w:bidi="fa-IR"/>
+        </w:rPr>
+      </w:pPr>
+      <w:r>
+        <w:rPr>
+          <w:rFonts w:cs="B Nazanin" w:hint="cs"/>
+          <w:sz w:val="24"/>
+          <w:szCs w:val="24"/>
           <w:rtl/>
           <w:lang w:bidi="fa-IR"/>
         </w:rPr>
@@ -2288,17 +2288,17 @@
         </w:numPr>
         <w:bidi/>
         <w:rPr>
-          <w:rFonts w:cstheme="minorHAnsi"/>
-          <w:sz w:val="28"/>
-          <w:szCs w:val="28"/>
-          <w:lang w:bidi="fa-IR"/>
-        </w:rPr>
-      </w:pPr>
-      <w:r>
-        <w:rPr>
-          <w:rFonts w:cstheme="minorHAnsi" w:hint="cs"/>
-          <w:sz w:val="28"/>
-          <w:szCs w:val="28"/>
+          <w:rFonts w:cs="B Nazanin"/>
+          <w:sz w:val="24"/>
+          <w:szCs w:val="24"/>
+          <w:lang w:bidi="fa-IR"/>
+        </w:rPr>
+      </w:pPr>
+      <w:r>
+        <w:rPr>
+          <w:rFonts w:cs="B Nazanin" w:hint="cs"/>
+          <w:sz w:val="24"/>
+          <w:szCs w:val="24"/>
           <w:rtl/>
           <w:lang w:bidi="fa-IR"/>
         </w:rPr>

</xml_diff>